<commit_message>
Trying to add QT
</commit_message>
<xml_diff>
--- a/DS Project Proposal.docx
+++ b/DS Project Proposal.docx
@@ -4,12 +4,15 @@
   <w:body>
     <w:p>
       <w:pPr>
+        <w:jc w:val="center"/>
         <w:rPr>
           <w:rFonts w:ascii="Arial" w:hAnsi="Arial"/>
           <w:b/>
           <w:sz w:val="22"/>
         </w:rPr>
       </w:pPr>
+      <w:bookmarkStart w:id="0" w:name="_GoBack"/>
+      <w:bookmarkEnd w:id="0"/>
       <w:r>
         <w:rPr>
           <w:rFonts w:ascii="Arial" w:hAnsi="Arial"/>
@@ -101,7 +104,7 @@
           <w:sz w:val="28"/>
           <w:szCs w:val="36"/>
         </w:rPr>
-        <w:t xml:space="preserve">Data Structures </w:t>
+        <w:t xml:space="preserve">COAL </w:t>
       </w:r>
       <w:r>
         <w:rPr>
@@ -116,14 +119,14 @@
           <w:rFonts w:ascii="Arial" w:hAnsi="Arial"/>
           <w:szCs w:val="36"/>
         </w:rPr>
-        <w:t>UB</w:t>
+        <w:t>U</w:t>
       </w:r>
       <w:r>
         <w:rPr>
           <w:rFonts w:ascii="Arial" w:hAnsi="Arial"/>
           <w:szCs w:val="36"/>
         </w:rPr>
-        <w:t>IT</w:t>
+        <w:t>SR</w:t>
       </w:r>
     </w:p>
     <w:p>
@@ -184,7 +187,15 @@
           <w:color w:val="000000"/>
           <w:sz w:val="22"/>
         </w:rPr>
-        <w:t>13-Nov-18</w:t>
+        <w:t>26</w:t>
+      </w:r>
+      <w:r>
+        <w:rPr>
+          <w:rFonts w:ascii="Arial" w:hAnsi="Arial"/>
+          <w:color w:val="000000"/>
+          <w:sz w:val="22"/>
+        </w:rPr>
+        <w:t>-Nov-18</w:t>
       </w:r>
     </w:p>
     <w:p>
@@ -214,13 +225,33 @@
       </w:r>
     </w:p>
     <w:p>
-      <w:pPr>
+      <w:r>
         <w:rPr>
           <w:rFonts w:ascii="Arial" w:hAnsi="Arial"/>
           <w:color w:val="000000"/>
           <w:sz w:val="22"/>
         </w:rPr>
-      </w:pPr>
+        <w:t xml:space="preserve">Submit to: </w:t>
+      </w:r>
+      <w:r>
+        <w:rPr>
+          <w:rFonts w:ascii="Arial" w:hAnsi="Arial"/>
+          <w:color w:val="000000"/>
+          <w:sz w:val="22"/>
+        </w:rPr>
+        <w:t>Sir Nauman</w:t>
+      </w:r>
+      <w:r>
+        <w:rPr>
+          <w:rFonts w:ascii="Arial" w:hAnsi="Arial"/>
+          <w:color w:val="000000"/>
+          <w:sz w:val="22"/>
+        </w:rPr>
+        <w:t xml:space="preserve">, </w:t>
+      </w:r>
+      <w:r>
+        <w:t>muhammad.nouman@nu.edu.pk</w:t>
+      </w:r>
     </w:p>
     <w:p>
       <w:pPr>
@@ -230,64 +261,6 @@
           <w:sz w:val="22"/>
         </w:rPr>
       </w:pPr>
-      <w:r>
-        <w:rPr>
-          <w:rFonts w:ascii="Arial" w:hAnsi="Arial"/>
-          <w:color w:val="000000"/>
-          <w:sz w:val="22"/>
-        </w:rPr>
-        <w:t xml:space="preserve">Submit to: </w:t>
-      </w:r>
-      <w:r>
-        <w:rPr>
-          <w:rFonts w:ascii="Arial" w:hAnsi="Arial"/>
-          <w:color w:val="000000"/>
-          <w:sz w:val="22"/>
-        </w:rPr>
-        <w:t>Miss Nida Perv</w:t>
-      </w:r>
-      <w:r>
-        <w:rPr>
-          <w:rFonts w:ascii="Arial" w:hAnsi="Arial"/>
-          <w:color w:val="000000"/>
-          <w:sz w:val="22"/>
-        </w:rPr>
-        <w:t>ai</w:t>
-      </w:r>
-      <w:r>
-        <w:rPr>
-          <w:rFonts w:ascii="Arial" w:hAnsi="Arial"/>
-          <w:color w:val="000000"/>
-          <w:sz w:val="22"/>
-        </w:rPr>
-        <w:t>z</w:t>
-      </w:r>
-      <w:r>
-        <w:rPr>
-          <w:rFonts w:ascii="Arial" w:hAnsi="Arial"/>
-          <w:color w:val="000000"/>
-          <w:sz w:val="22"/>
-        </w:rPr>
-        <w:t xml:space="preserve">, </w:t>
-      </w:r>
-      <w:hyperlink r:id="rId8" w:history="1">
-        <w:r>
-          <w:rPr>
-            <w:rStyle w:val="Hyperlink"/>
-            <w:rFonts w:ascii="Arial" w:hAnsi="Arial"/>
-            <w:sz w:val="22"/>
-          </w:rPr>
-          <w:t>nida.pervaiz@nu.edu</w:t>
-        </w:r>
-      </w:hyperlink>
-      <w:r>
-        <w:rPr>
-          <w:rStyle w:val="Hyperlink"/>
-          <w:rFonts w:ascii="Arial" w:hAnsi="Arial"/>
-          <w:sz w:val="22"/>
-        </w:rPr>
-        <w:t>.pk</w:t>
-      </w:r>
     </w:p>
     <w:p>
       <w:pPr>
@@ -352,86 +325,28 @@
           <w:rFonts w:ascii="Arial" w:hAnsi="Arial"/>
           <w:szCs w:val="36"/>
         </w:rPr>
-        <w:t>UB</w:t>
+        <w:t>USR</w:t>
       </w:r>
       <w:r>
         <w:rPr>
           <w:rFonts w:ascii="Arial" w:hAnsi="Arial"/>
           <w:szCs w:val="36"/>
         </w:rPr>
-        <w:t>IT</w:t>
-      </w:r>
-      <w:bookmarkStart w:id="0" w:name="_GoBack"/>
-      <w:bookmarkEnd w:id="0"/>
+        <w:t xml:space="preserve"> (</w:t>
+      </w:r>
       <w:r>
         <w:rPr>
           <w:rFonts w:ascii="Arial" w:hAnsi="Arial"/>
           <w:szCs w:val="36"/>
         </w:rPr>
-        <w:t xml:space="preserve"> (</w:t>
+        <w:t xml:space="preserve">Ultimate </w:t>
       </w:r>
       <w:r>
         <w:rPr>
           <w:rFonts w:ascii="Arial" w:hAnsi="Arial"/>
           <w:szCs w:val="36"/>
         </w:rPr>
-        <w:t xml:space="preserve">The Ultimate </w:t>
-      </w:r>
-      <w:r>
-        <w:rPr>
-          <w:rFonts w:ascii="Arial" w:hAnsi="Arial"/>
-          <w:szCs w:val="36"/>
-        </w:rPr>
-        <w:t>B</w:t>
-      </w:r>
-      <w:r>
-        <w:rPr>
-          <w:rFonts w:ascii="Arial" w:hAnsi="Arial"/>
-          <w:szCs w:val="36"/>
-        </w:rPr>
-        <w:t xml:space="preserve">iological </w:t>
-      </w:r>
-      <w:r>
-        <w:rPr>
-          <w:rFonts w:ascii="Arial" w:hAnsi="Arial"/>
-          <w:szCs w:val="36"/>
-        </w:rPr>
-        <w:t>I</w:t>
-      </w:r>
-      <w:r>
-        <w:rPr>
-          <w:rFonts w:ascii="Arial" w:hAnsi="Arial"/>
-          <w:szCs w:val="36"/>
-        </w:rPr>
-        <w:t>nformati</w:t>
-      </w:r>
-      <w:r>
-        <w:rPr>
-          <w:rFonts w:ascii="Arial" w:hAnsi="Arial"/>
-          <w:szCs w:val="36"/>
-        </w:rPr>
-        <w:t>o</w:t>
-      </w:r>
-      <w:r>
-        <w:rPr>
-          <w:rFonts w:ascii="Arial" w:hAnsi="Arial"/>
-          <w:szCs w:val="36"/>
-        </w:rPr>
-        <w:t xml:space="preserve">n </w:t>
-      </w:r>
-      <w:r>
-        <w:rPr>
-          <w:rFonts w:ascii="Arial" w:hAnsi="Arial"/>
-          <w:szCs w:val="36"/>
-        </w:rPr>
-        <w:t>T</w:t>
-      </w:r>
-      <w:r>
-        <w:rPr>
-          <w:rFonts w:ascii="Arial" w:hAnsi="Arial"/>
-          <w:szCs w:val="36"/>
-        </w:rPr>
-        <w:t>ool</w:t>
+        <w:t>Surveillance Robot</w:t>
       </w:r>
       <w:r>
         <w:rPr>
@@ -477,6 +392,21 @@
         </w:rPr>
         <w:t>Project Purpose/Goal(s):</w:t>
       </w:r>
+    </w:p>
+    <w:p>
+      <w:pPr>
+        <w:tabs>
+          <w:tab w:val="left" w:pos="3047"/>
+        </w:tabs>
+        <w:rPr>
+          <w:rFonts w:ascii="Arial" w:eastAsia="Times New Roman" w:hAnsi="Arial"/>
+          <w:b/>
+          <w:color w:val="000000"/>
+          <w:sz w:val="26"/>
+          <w:szCs w:val="28"/>
+          <w:lang w:bidi="x-none"/>
+        </w:rPr>
+      </w:pPr>
       <w:r>
         <w:rPr>
           <w:rFonts w:ascii="Arial" w:eastAsia="Times New Roman" w:hAnsi="Arial"/>
@@ -491,181 +421,700 @@
     </w:p>
     <w:p>
       <w:pPr>
-        <w:pStyle w:val="ListParagraph"/>
+        <w:pStyle w:val="BodyText"/>
         <w:numPr>
           <w:ilvl w:val="0"/>
-          <w:numId w:val="5"/>
+          <w:numId w:val="6"/>
         </w:numPr>
-      </w:pPr>
-      <w:r>
-        <w:t>Perform Global Alignment</w:t>
+        <w:rPr>
+          <w:rFonts w:asciiTheme="minorHAnsi" w:eastAsiaTheme="minorHAnsi" w:hAnsiTheme="minorHAnsi" w:cstheme="minorBidi"/>
+          <w:b w:val="0"/>
+          <w:sz w:val="26"/>
+          <w:szCs w:val="26"/>
+        </w:rPr>
+      </w:pPr>
+      <w:r>
+        <w:rPr>
+          <w:rFonts w:asciiTheme="minorHAnsi" w:eastAsiaTheme="minorHAnsi" w:hAnsiTheme="minorHAnsi" w:cstheme="minorBidi"/>
+          <w:b w:val="0"/>
+          <w:sz w:val="26"/>
+          <w:szCs w:val="26"/>
+        </w:rPr>
+        <w:t>A</w:t>
+      </w:r>
+      <w:r>
+        <w:rPr>
+          <w:rFonts w:asciiTheme="minorHAnsi" w:eastAsiaTheme="minorHAnsi" w:hAnsiTheme="minorHAnsi" w:cstheme="minorBidi"/>
+          <w:b w:val="0"/>
+          <w:sz w:val="26"/>
+          <w:szCs w:val="26"/>
+        </w:rPr>
+        <w:t xml:space="preserve">utonomously </w:t>
+      </w:r>
+      <w:r>
+        <w:rPr>
+          <w:rFonts w:asciiTheme="minorHAnsi" w:eastAsiaTheme="minorHAnsi" w:hAnsiTheme="minorHAnsi" w:cstheme="minorBidi"/>
+          <w:b w:val="0"/>
+          <w:sz w:val="26"/>
+          <w:szCs w:val="26"/>
+        </w:rPr>
+        <w:t>O</w:t>
+      </w:r>
+      <w:r>
+        <w:rPr>
+          <w:rFonts w:asciiTheme="minorHAnsi" w:eastAsiaTheme="minorHAnsi" w:hAnsiTheme="minorHAnsi" w:cstheme="minorBidi"/>
+          <w:b w:val="0"/>
+          <w:sz w:val="26"/>
+          <w:szCs w:val="26"/>
+        </w:rPr>
+        <w:t xml:space="preserve">perated </w:t>
+      </w:r>
+      <w:r>
+        <w:rPr>
+          <w:rFonts w:asciiTheme="minorHAnsi" w:eastAsiaTheme="minorHAnsi" w:hAnsiTheme="minorHAnsi" w:cstheme="minorBidi"/>
+          <w:b w:val="0"/>
+          <w:sz w:val="26"/>
+          <w:szCs w:val="26"/>
+        </w:rPr>
+        <w:t xml:space="preserve">mode the </w:t>
+      </w:r>
+      <w:r>
+        <w:rPr>
+          <w:rFonts w:asciiTheme="minorHAnsi" w:eastAsiaTheme="minorHAnsi" w:hAnsiTheme="minorHAnsi" w:cstheme="minorBidi"/>
+          <w:b w:val="0"/>
+          <w:sz w:val="26"/>
+          <w:szCs w:val="26"/>
+        </w:rPr>
+        <w:t>R</w:t>
+      </w:r>
+      <w:r>
+        <w:rPr>
+          <w:rFonts w:asciiTheme="minorHAnsi" w:eastAsiaTheme="minorHAnsi" w:hAnsiTheme="minorHAnsi" w:cstheme="minorBidi"/>
+          <w:b w:val="0"/>
+          <w:sz w:val="26"/>
+          <w:szCs w:val="26"/>
+        </w:rPr>
+        <w:t>obot</w:t>
+      </w:r>
+      <w:r>
+        <w:rPr>
+          <w:rFonts w:asciiTheme="minorHAnsi" w:eastAsiaTheme="minorHAnsi" w:hAnsiTheme="minorHAnsi" w:cstheme="minorBidi"/>
+          <w:b w:val="0"/>
+          <w:sz w:val="26"/>
+          <w:szCs w:val="26"/>
+        </w:rPr>
+        <w:t xml:space="preserve"> guides </w:t>
+      </w:r>
+      <w:r>
+        <w:rPr>
+          <w:rFonts w:asciiTheme="minorHAnsi" w:eastAsiaTheme="minorHAnsi" w:hAnsiTheme="minorHAnsi" w:cstheme="minorBidi"/>
+          <w:b w:val="0"/>
+          <w:sz w:val="26"/>
+          <w:szCs w:val="26"/>
+        </w:rPr>
+        <w:t xml:space="preserve">itself </w:t>
+      </w:r>
+      <w:r>
+        <w:rPr>
+          <w:rFonts w:asciiTheme="minorHAnsi" w:eastAsiaTheme="minorHAnsi" w:hAnsiTheme="minorHAnsi" w:cstheme="minorBidi"/>
+          <w:b w:val="0"/>
+          <w:sz w:val="26"/>
+          <w:szCs w:val="26"/>
+        </w:rPr>
+        <w:t xml:space="preserve">using </w:t>
+      </w:r>
+      <w:r>
+        <w:rPr>
+          <w:rFonts w:asciiTheme="minorHAnsi" w:eastAsiaTheme="minorHAnsi" w:hAnsiTheme="minorHAnsi" w:cstheme="minorBidi"/>
+          <w:b w:val="0"/>
+          <w:sz w:val="26"/>
+          <w:szCs w:val="26"/>
+        </w:rPr>
+        <w:t>C</w:t>
+      </w:r>
+      <w:r>
+        <w:rPr>
+          <w:rFonts w:asciiTheme="minorHAnsi" w:eastAsiaTheme="minorHAnsi" w:hAnsiTheme="minorHAnsi" w:cstheme="minorBidi"/>
+          <w:b w:val="0"/>
+          <w:sz w:val="26"/>
+          <w:szCs w:val="26"/>
+        </w:rPr>
+        <w:t xml:space="preserve">ompass and </w:t>
+      </w:r>
+      <w:r>
+        <w:rPr>
+          <w:rFonts w:asciiTheme="minorHAnsi" w:eastAsiaTheme="minorHAnsi" w:hAnsiTheme="minorHAnsi" w:cstheme="minorBidi"/>
+          <w:b w:val="0"/>
+          <w:sz w:val="26"/>
+          <w:szCs w:val="26"/>
+        </w:rPr>
+        <w:t>I</w:t>
+      </w:r>
+      <w:r>
+        <w:rPr>
+          <w:rFonts w:asciiTheme="minorHAnsi" w:eastAsiaTheme="minorHAnsi" w:hAnsiTheme="minorHAnsi" w:cstheme="minorBidi"/>
+          <w:b w:val="0"/>
+          <w:sz w:val="26"/>
+          <w:szCs w:val="26"/>
+        </w:rPr>
+        <w:t xml:space="preserve">nfrared </w:t>
+      </w:r>
+      <w:r>
+        <w:rPr>
+          <w:rFonts w:asciiTheme="minorHAnsi" w:eastAsiaTheme="minorHAnsi" w:hAnsiTheme="minorHAnsi" w:cstheme="minorBidi"/>
+          <w:b w:val="0"/>
+          <w:sz w:val="26"/>
+          <w:szCs w:val="26"/>
+        </w:rPr>
+        <w:t>S</w:t>
+      </w:r>
+      <w:r>
+        <w:rPr>
+          <w:rFonts w:asciiTheme="minorHAnsi" w:eastAsiaTheme="minorHAnsi" w:hAnsiTheme="minorHAnsi" w:cstheme="minorBidi"/>
+          <w:b w:val="0"/>
+          <w:sz w:val="26"/>
+          <w:szCs w:val="26"/>
+        </w:rPr>
+        <w:t xml:space="preserve">ensors and receives coordinates using </w:t>
+      </w:r>
+      <w:r>
+        <w:rPr>
+          <w:rFonts w:asciiTheme="minorHAnsi" w:eastAsiaTheme="minorHAnsi" w:hAnsiTheme="minorHAnsi" w:cstheme="minorBidi"/>
+          <w:b w:val="0"/>
+          <w:sz w:val="26"/>
+          <w:szCs w:val="26"/>
+        </w:rPr>
+        <w:t xml:space="preserve">GPS </w:t>
+      </w:r>
+      <w:r>
+        <w:rPr>
+          <w:rFonts w:asciiTheme="minorHAnsi" w:eastAsiaTheme="minorHAnsi" w:hAnsiTheme="minorHAnsi" w:cstheme="minorBidi"/>
+          <w:b w:val="0"/>
+          <w:sz w:val="26"/>
+          <w:szCs w:val="26"/>
+        </w:rPr>
+        <w:t>(</w:t>
+      </w:r>
+      <w:r>
+        <w:rPr>
+          <w:rFonts w:asciiTheme="minorHAnsi" w:eastAsiaTheme="minorHAnsi" w:hAnsiTheme="minorHAnsi" w:cstheme="minorBidi"/>
+          <w:b w:val="0"/>
+          <w:sz w:val="26"/>
+          <w:szCs w:val="26"/>
+        </w:rPr>
+        <w:t>Global Po</w:t>
+      </w:r>
+      <w:r>
+        <w:rPr>
+          <w:rFonts w:asciiTheme="minorHAnsi" w:eastAsiaTheme="minorHAnsi" w:hAnsiTheme="minorHAnsi" w:cstheme="minorBidi"/>
+          <w:b w:val="0"/>
+          <w:sz w:val="26"/>
+          <w:szCs w:val="26"/>
+        </w:rPr>
+        <w:t>s</w:t>
+      </w:r>
+      <w:r>
+        <w:rPr>
+          <w:rFonts w:asciiTheme="minorHAnsi" w:eastAsiaTheme="minorHAnsi" w:hAnsiTheme="minorHAnsi" w:cstheme="minorBidi"/>
+          <w:b w:val="0"/>
+          <w:sz w:val="26"/>
+          <w:szCs w:val="26"/>
+        </w:rPr>
+        <w:t>ition</w:t>
+      </w:r>
+      <w:r>
+        <w:rPr>
+          <w:rFonts w:asciiTheme="minorHAnsi" w:eastAsiaTheme="minorHAnsi" w:hAnsiTheme="minorHAnsi" w:cstheme="minorBidi"/>
+          <w:b w:val="0"/>
+          <w:sz w:val="26"/>
+          <w:szCs w:val="26"/>
+        </w:rPr>
+        <w:t>ing System</w:t>
+      </w:r>
+      <w:r>
+        <w:rPr>
+          <w:rFonts w:asciiTheme="minorHAnsi" w:eastAsiaTheme="minorHAnsi" w:hAnsiTheme="minorHAnsi" w:cstheme="minorBidi"/>
+          <w:b w:val="0"/>
+          <w:sz w:val="26"/>
+          <w:szCs w:val="26"/>
+        </w:rPr>
+        <w:t>) module</w:t>
       </w:r>
     </w:p>
     <w:p>
       <w:pPr>
-        <w:pStyle w:val="ListParagraph"/>
+        <w:pStyle w:val="BodyText"/>
         <w:numPr>
           <w:ilvl w:val="0"/>
-          <w:numId w:val="5"/>
+          <w:numId w:val="6"/>
         </w:numPr>
-      </w:pPr>
-      <w:r>
-        <w:t>Perform Local Alignment</w:t>
+        <w:rPr>
+          <w:rFonts w:asciiTheme="minorHAnsi" w:eastAsiaTheme="minorHAnsi" w:hAnsiTheme="minorHAnsi" w:cstheme="minorBidi"/>
+          <w:b w:val="0"/>
+          <w:sz w:val="26"/>
+          <w:szCs w:val="26"/>
+        </w:rPr>
+      </w:pPr>
+      <w:r>
+        <w:rPr>
+          <w:rFonts w:asciiTheme="minorHAnsi" w:eastAsiaTheme="minorHAnsi" w:hAnsiTheme="minorHAnsi" w:cstheme="minorBidi"/>
+          <w:b w:val="0"/>
+          <w:sz w:val="26"/>
+          <w:szCs w:val="26"/>
+        </w:rPr>
+        <w:t>I</w:t>
+      </w:r>
+      <w:r>
+        <w:rPr>
+          <w:rFonts w:asciiTheme="minorHAnsi" w:eastAsiaTheme="minorHAnsi" w:hAnsiTheme="minorHAnsi" w:cstheme="minorBidi"/>
+          <w:b w:val="0"/>
+          <w:sz w:val="26"/>
+          <w:szCs w:val="26"/>
+        </w:rPr>
+        <w:t xml:space="preserve">n 5 mins </w:t>
+      </w:r>
+      <w:r>
+        <w:rPr>
+          <w:rFonts w:asciiTheme="minorHAnsi" w:eastAsiaTheme="minorHAnsi" w:hAnsiTheme="minorHAnsi" w:cstheme="minorBidi"/>
+          <w:b w:val="0"/>
+          <w:sz w:val="26"/>
+          <w:szCs w:val="26"/>
+        </w:rPr>
+        <w:t xml:space="preserve">it is converted </w:t>
+      </w:r>
+      <w:r>
+        <w:rPr>
+          <w:rFonts w:asciiTheme="minorHAnsi" w:eastAsiaTheme="minorHAnsi" w:hAnsiTheme="minorHAnsi" w:cstheme="minorBidi"/>
+          <w:b w:val="0"/>
+          <w:sz w:val="26"/>
+          <w:szCs w:val="26"/>
+        </w:rPr>
+        <w:t xml:space="preserve">to </w:t>
+      </w:r>
+      <w:r>
+        <w:rPr>
+          <w:rFonts w:asciiTheme="minorHAnsi" w:eastAsiaTheme="minorHAnsi" w:hAnsiTheme="minorHAnsi" w:cstheme="minorBidi"/>
+          <w:b w:val="0"/>
+          <w:sz w:val="26"/>
+          <w:szCs w:val="26"/>
+        </w:rPr>
+        <w:t>H</w:t>
+      </w:r>
+      <w:r>
+        <w:rPr>
+          <w:rFonts w:asciiTheme="minorHAnsi" w:eastAsiaTheme="minorHAnsi" w:hAnsiTheme="minorHAnsi" w:cstheme="minorBidi"/>
+          <w:b w:val="0"/>
+          <w:sz w:val="26"/>
+          <w:szCs w:val="26"/>
+        </w:rPr>
+        <w:t xml:space="preserve">uman </w:t>
+      </w:r>
+      <w:r>
+        <w:rPr>
+          <w:rFonts w:asciiTheme="minorHAnsi" w:eastAsiaTheme="minorHAnsi" w:hAnsiTheme="minorHAnsi" w:cstheme="minorBidi"/>
+          <w:b w:val="0"/>
+          <w:sz w:val="26"/>
+          <w:szCs w:val="26"/>
+        </w:rPr>
+        <w:t>C</w:t>
+      </w:r>
+      <w:r>
+        <w:rPr>
+          <w:rFonts w:asciiTheme="minorHAnsi" w:eastAsiaTheme="minorHAnsi" w:hAnsiTheme="minorHAnsi" w:cstheme="minorBidi"/>
+          <w:b w:val="0"/>
+          <w:sz w:val="26"/>
+          <w:szCs w:val="26"/>
+        </w:rPr>
+        <w:t xml:space="preserve">ontrolled mode in which it can be operated by a human using the </w:t>
+      </w:r>
+      <w:r>
+        <w:rPr>
+          <w:rFonts w:asciiTheme="minorHAnsi" w:eastAsiaTheme="minorHAnsi" w:hAnsiTheme="minorHAnsi" w:cstheme="minorBidi"/>
+          <w:b w:val="0"/>
+          <w:sz w:val="26"/>
+          <w:szCs w:val="26"/>
+        </w:rPr>
+        <w:t>G</w:t>
+      </w:r>
+      <w:r>
+        <w:rPr>
+          <w:rFonts w:asciiTheme="minorHAnsi" w:eastAsiaTheme="minorHAnsi" w:hAnsiTheme="minorHAnsi" w:cstheme="minorBidi"/>
+          <w:b w:val="0"/>
+          <w:sz w:val="26"/>
+          <w:szCs w:val="26"/>
+        </w:rPr>
+        <w:t xml:space="preserve">yroscope </w:t>
+      </w:r>
+      <w:r>
+        <w:rPr>
+          <w:rFonts w:asciiTheme="minorHAnsi" w:eastAsiaTheme="minorHAnsi" w:hAnsiTheme="minorHAnsi" w:cstheme="minorBidi"/>
+          <w:b w:val="0"/>
+          <w:sz w:val="26"/>
+          <w:szCs w:val="26"/>
+        </w:rPr>
+        <w:t>S</w:t>
+      </w:r>
+      <w:r>
+        <w:rPr>
+          <w:rFonts w:asciiTheme="minorHAnsi" w:eastAsiaTheme="minorHAnsi" w:hAnsiTheme="minorHAnsi" w:cstheme="minorBidi"/>
+          <w:b w:val="0"/>
+          <w:sz w:val="26"/>
+          <w:szCs w:val="26"/>
+        </w:rPr>
+        <w:t>ensors</w:t>
+      </w:r>
+      <w:r>
+        <w:rPr>
+          <w:rFonts w:asciiTheme="minorHAnsi" w:eastAsiaTheme="minorHAnsi" w:hAnsiTheme="minorHAnsi" w:cstheme="minorBidi"/>
+          <w:b w:val="0"/>
+          <w:sz w:val="26"/>
+          <w:szCs w:val="26"/>
+        </w:rPr>
+        <w:t xml:space="preserve"> on purpose-built </w:t>
+      </w:r>
+      <w:r>
+        <w:rPr>
+          <w:rFonts w:asciiTheme="minorHAnsi" w:eastAsiaTheme="minorHAnsi" w:hAnsiTheme="minorHAnsi" w:cstheme="minorBidi"/>
+          <w:b w:val="0"/>
+          <w:sz w:val="26"/>
+          <w:szCs w:val="26"/>
+        </w:rPr>
+        <w:t xml:space="preserve">mobile </w:t>
+      </w:r>
+      <w:r>
+        <w:rPr>
+          <w:rFonts w:asciiTheme="minorHAnsi" w:eastAsiaTheme="minorHAnsi" w:hAnsiTheme="minorHAnsi" w:cstheme="minorBidi"/>
+          <w:b w:val="0"/>
+          <w:sz w:val="26"/>
+          <w:szCs w:val="26"/>
+        </w:rPr>
+        <w:t>app</w:t>
+      </w:r>
+      <w:r>
+        <w:rPr>
+          <w:rFonts w:asciiTheme="minorHAnsi" w:eastAsiaTheme="minorHAnsi" w:hAnsiTheme="minorHAnsi" w:cstheme="minorBidi"/>
+          <w:b w:val="0"/>
+          <w:sz w:val="26"/>
+          <w:szCs w:val="26"/>
+        </w:rPr>
+        <w:t>lication</w:t>
+      </w:r>
+      <w:r>
+        <w:rPr>
+          <w:rFonts w:asciiTheme="minorHAnsi" w:eastAsiaTheme="minorHAnsi" w:hAnsiTheme="minorHAnsi" w:cstheme="minorBidi"/>
+          <w:b w:val="0"/>
+          <w:sz w:val="26"/>
+          <w:szCs w:val="26"/>
+        </w:rPr>
+        <w:t xml:space="preserve"> on their smartphones </w:t>
       </w:r>
     </w:p>
     <w:p>
       <w:pPr>
-        <w:pStyle w:val="ListParagraph"/>
+        <w:pStyle w:val="BodyText"/>
         <w:numPr>
           <w:ilvl w:val="0"/>
-          <w:numId w:val="5"/>
+          <w:numId w:val="6"/>
         </w:numPr>
-      </w:pPr>
-      <w:r>
-        <w:t>Transcribe complementary DNA</w:t>
+        <w:rPr>
+          <w:rFonts w:ascii="Arial" w:hAnsi="Arial"/>
+          <w:b w:val="0"/>
+          <w:sz w:val="26"/>
+          <w:szCs w:val="28"/>
+        </w:rPr>
+      </w:pPr>
+      <w:r>
+        <w:rPr>
+          <w:rFonts w:asciiTheme="minorHAnsi" w:eastAsiaTheme="minorHAnsi" w:hAnsiTheme="minorHAnsi" w:cstheme="minorBidi"/>
+          <w:b w:val="0"/>
+          <w:sz w:val="26"/>
+          <w:szCs w:val="26"/>
+        </w:rPr>
+        <w:t>In Human Controlled mode the commands</w:t>
+      </w:r>
+      <w:r>
+        <w:rPr>
+          <w:rFonts w:asciiTheme="minorHAnsi" w:eastAsiaTheme="minorHAnsi" w:hAnsiTheme="minorHAnsi" w:cstheme="minorBidi"/>
+          <w:b w:val="0"/>
+          <w:sz w:val="26"/>
+          <w:szCs w:val="26"/>
+        </w:rPr>
+        <w:t xml:space="preserve"> are given </w:t>
+      </w:r>
+      <w:r>
+        <w:rPr>
+          <w:rFonts w:asciiTheme="minorHAnsi" w:eastAsiaTheme="minorHAnsi" w:hAnsiTheme="minorHAnsi" w:cstheme="minorBidi"/>
+          <w:b w:val="0"/>
+          <w:sz w:val="26"/>
+          <w:szCs w:val="26"/>
+        </w:rPr>
+        <w:t xml:space="preserve">by the user on their smartphones and commands are conveyed </w:t>
+      </w:r>
+      <w:r>
+        <w:rPr>
+          <w:rFonts w:asciiTheme="minorHAnsi" w:eastAsiaTheme="minorHAnsi" w:hAnsiTheme="minorHAnsi" w:cstheme="minorBidi"/>
+          <w:b w:val="0"/>
+          <w:sz w:val="26"/>
+          <w:szCs w:val="26"/>
+        </w:rPr>
+        <w:t>to the</w:t>
+      </w:r>
+      <w:r>
+        <w:rPr>
+          <w:rFonts w:asciiTheme="minorHAnsi" w:eastAsiaTheme="minorHAnsi" w:hAnsiTheme="minorHAnsi" w:cstheme="minorBidi"/>
+          <w:b w:val="0"/>
+          <w:sz w:val="26"/>
+          <w:szCs w:val="26"/>
+        </w:rPr>
+        <w:t xml:space="preserve"> Surveillance</w:t>
+      </w:r>
+      <w:r>
+        <w:rPr>
+          <w:rFonts w:asciiTheme="minorHAnsi" w:eastAsiaTheme="minorHAnsi" w:hAnsiTheme="minorHAnsi" w:cstheme="minorBidi"/>
+          <w:b w:val="0"/>
+          <w:sz w:val="26"/>
+          <w:szCs w:val="26"/>
+        </w:rPr>
+        <w:t xml:space="preserve"> </w:t>
+      </w:r>
+      <w:r>
+        <w:rPr>
+          <w:rFonts w:asciiTheme="minorHAnsi" w:eastAsiaTheme="minorHAnsi" w:hAnsiTheme="minorHAnsi" w:cstheme="minorBidi"/>
+          <w:b w:val="0"/>
+          <w:sz w:val="26"/>
+          <w:szCs w:val="26"/>
+        </w:rPr>
+        <w:t>via</w:t>
+      </w:r>
+      <w:r>
+        <w:rPr>
+          <w:rFonts w:asciiTheme="minorHAnsi" w:eastAsiaTheme="minorHAnsi" w:hAnsiTheme="minorHAnsi" w:cstheme="minorBidi"/>
+          <w:b w:val="0"/>
+          <w:sz w:val="26"/>
+          <w:szCs w:val="26"/>
+        </w:rPr>
+        <w:t xml:space="preserve"> </w:t>
+      </w:r>
+      <w:r>
+        <w:rPr>
+          <w:rFonts w:asciiTheme="minorHAnsi" w:eastAsiaTheme="minorHAnsi" w:hAnsiTheme="minorHAnsi" w:cstheme="minorBidi"/>
+          <w:b w:val="0"/>
+          <w:sz w:val="26"/>
+          <w:szCs w:val="26"/>
+        </w:rPr>
+        <w:t xml:space="preserve">the </w:t>
+      </w:r>
+      <w:r>
+        <w:rPr>
+          <w:rFonts w:asciiTheme="minorHAnsi" w:eastAsiaTheme="minorHAnsi" w:hAnsiTheme="minorHAnsi" w:cstheme="minorBidi"/>
+          <w:b w:val="0"/>
+          <w:sz w:val="26"/>
+          <w:szCs w:val="26"/>
+        </w:rPr>
+        <w:t>Bluetooth chip</w:t>
+      </w:r>
+      <w:r>
+        <w:rPr>
+          <w:rFonts w:asciiTheme="minorHAnsi" w:eastAsiaTheme="minorHAnsi" w:hAnsiTheme="minorHAnsi" w:cstheme="minorBidi"/>
+          <w:b w:val="0"/>
+          <w:sz w:val="26"/>
+          <w:szCs w:val="26"/>
+        </w:rPr>
+        <w:t xml:space="preserve"> mounted on top of the Surveillance Robot</w:t>
+      </w:r>
+      <w:r>
+        <w:rPr>
+          <w:rFonts w:asciiTheme="minorHAnsi" w:eastAsiaTheme="minorHAnsi" w:hAnsiTheme="minorHAnsi" w:cstheme="minorBidi"/>
+          <w:b w:val="0"/>
+          <w:sz w:val="26"/>
+          <w:szCs w:val="26"/>
+        </w:rPr>
+        <w:t xml:space="preserve"> </w:t>
       </w:r>
     </w:p>
     <w:p>
       <w:pPr>
-        <w:pStyle w:val="ListParagraph"/>
+        <w:pStyle w:val="BodyText"/>
         <w:numPr>
           <w:ilvl w:val="0"/>
-          <w:numId w:val="5"/>
+          <w:numId w:val="6"/>
         </w:numPr>
-      </w:pPr>
-      <w:r>
-        <w:t>Transcribe mRNA sequence from complementary DNA</w:t>
+        <w:rPr>
+          <w:rFonts w:asciiTheme="minorHAnsi" w:eastAsiaTheme="minorHAnsi" w:hAnsiTheme="minorHAnsi" w:cstheme="minorBidi"/>
+          <w:b w:val="0"/>
+          <w:sz w:val="26"/>
+          <w:szCs w:val="26"/>
+        </w:rPr>
+      </w:pPr>
+      <w:r>
+        <w:rPr>
+          <w:rFonts w:asciiTheme="minorHAnsi" w:eastAsiaTheme="minorHAnsi" w:hAnsiTheme="minorHAnsi" w:cstheme="minorBidi"/>
+          <w:b w:val="0"/>
+          <w:sz w:val="26"/>
+          <w:szCs w:val="26"/>
+        </w:rPr>
+        <w:t>I</w:t>
+      </w:r>
+      <w:r>
+        <w:rPr>
+          <w:rFonts w:asciiTheme="minorHAnsi" w:eastAsiaTheme="minorHAnsi" w:hAnsiTheme="minorHAnsi" w:cstheme="minorBidi"/>
+          <w:b w:val="0"/>
+          <w:sz w:val="26"/>
+          <w:szCs w:val="26"/>
+        </w:rPr>
+        <w:t xml:space="preserve">n both </w:t>
+      </w:r>
+      <w:r>
+        <w:rPr>
+          <w:rFonts w:asciiTheme="minorHAnsi" w:eastAsiaTheme="minorHAnsi" w:hAnsiTheme="minorHAnsi" w:cstheme="minorBidi"/>
+          <w:b w:val="0"/>
+          <w:sz w:val="26"/>
+          <w:szCs w:val="26"/>
+        </w:rPr>
+        <w:t>(</w:t>
+      </w:r>
+      <w:r>
+        <w:rPr>
+          <w:rFonts w:asciiTheme="minorHAnsi" w:eastAsiaTheme="minorHAnsi" w:hAnsiTheme="minorHAnsi" w:cstheme="minorBidi"/>
+          <w:b w:val="0"/>
+          <w:sz w:val="26"/>
+          <w:szCs w:val="26"/>
+        </w:rPr>
+        <w:t>Autonomous</w:t>
+      </w:r>
+      <w:r>
+        <w:rPr>
+          <w:rFonts w:asciiTheme="minorHAnsi" w:eastAsiaTheme="minorHAnsi" w:hAnsiTheme="minorHAnsi" w:cstheme="minorBidi"/>
+          <w:b w:val="0"/>
+          <w:sz w:val="26"/>
+          <w:szCs w:val="26"/>
+        </w:rPr>
+        <w:t xml:space="preserve"> and</w:t>
+      </w:r>
+      <w:r>
+        <w:rPr>
+          <w:rFonts w:asciiTheme="minorHAnsi" w:eastAsiaTheme="minorHAnsi" w:hAnsiTheme="minorHAnsi" w:cstheme="minorBidi"/>
+          <w:b w:val="0"/>
+          <w:sz w:val="26"/>
+          <w:szCs w:val="26"/>
+        </w:rPr>
+        <w:t xml:space="preserve"> Human Controlled</w:t>
+      </w:r>
+      <w:r>
+        <w:rPr>
+          <w:rFonts w:asciiTheme="minorHAnsi" w:eastAsiaTheme="minorHAnsi" w:hAnsiTheme="minorHAnsi" w:cstheme="minorBidi"/>
+          <w:b w:val="0"/>
+          <w:sz w:val="26"/>
+          <w:szCs w:val="26"/>
+        </w:rPr>
+        <w:t>)</w:t>
+      </w:r>
+      <w:r>
+        <w:rPr>
+          <w:rFonts w:asciiTheme="minorHAnsi" w:eastAsiaTheme="minorHAnsi" w:hAnsiTheme="minorHAnsi" w:cstheme="minorBidi"/>
+          <w:b w:val="0"/>
+          <w:sz w:val="26"/>
+          <w:szCs w:val="26"/>
+        </w:rPr>
+        <w:t xml:space="preserve"> modes it uses a mobile phone mounted on top of the </w:t>
+      </w:r>
+      <w:r>
+        <w:rPr>
+          <w:rFonts w:asciiTheme="minorHAnsi" w:eastAsiaTheme="minorHAnsi" w:hAnsiTheme="minorHAnsi" w:cstheme="minorBidi"/>
+          <w:b w:val="0"/>
+          <w:sz w:val="26"/>
+          <w:szCs w:val="26"/>
+        </w:rPr>
+        <w:t>Surveillance Robot</w:t>
+      </w:r>
+      <w:r>
+        <w:rPr>
+          <w:rFonts w:asciiTheme="minorHAnsi" w:eastAsiaTheme="minorHAnsi" w:hAnsiTheme="minorHAnsi" w:cstheme="minorBidi"/>
+          <w:b w:val="0"/>
+          <w:sz w:val="26"/>
+          <w:szCs w:val="26"/>
+        </w:rPr>
+        <w:t xml:space="preserve"> to </w:t>
+      </w:r>
+      <w:r>
+        <w:rPr>
+          <w:rFonts w:asciiTheme="minorHAnsi" w:eastAsiaTheme="minorHAnsi" w:hAnsiTheme="minorHAnsi" w:cstheme="minorBidi"/>
+          <w:b w:val="0"/>
+          <w:sz w:val="26"/>
+          <w:szCs w:val="26"/>
+        </w:rPr>
+        <w:t>record</w:t>
+      </w:r>
+      <w:r>
+        <w:rPr>
+          <w:rFonts w:asciiTheme="minorHAnsi" w:eastAsiaTheme="minorHAnsi" w:hAnsiTheme="minorHAnsi" w:cstheme="minorBidi"/>
+          <w:b w:val="0"/>
+          <w:sz w:val="26"/>
+          <w:szCs w:val="26"/>
+        </w:rPr>
+        <w:t xml:space="preserve"> video in real time </w:t>
+      </w:r>
+      <w:r>
+        <w:rPr>
+          <w:rFonts w:asciiTheme="minorHAnsi" w:eastAsiaTheme="minorHAnsi" w:hAnsiTheme="minorHAnsi" w:cstheme="minorBidi"/>
+          <w:b w:val="0"/>
+          <w:sz w:val="26"/>
+          <w:szCs w:val="26"/>
+        </w:rPr>
+        <w:t>and then stream</w:t>
+      </w:r>
+      <w:r>
+        <w:rPr>
+          <w:rFonts w:asciiTheme="minorHAnsi" w:eastAsiaTheme="minorHAnsi" w:hAnsiTheme="minorHAnsi" w:cstheme="minorBidi"/>
+          <w:b w:val="0"/>
+          <w:sz w:val="26"/>
+          <w:szCs w:val="26"/>
+        </w:rPr>
+        <w:t xml:space="preserve"> </w:t>
+      </w:r>
+      <w:r>
+        <w:rPr>
+          <w:rFonts w:asciiTheme="minorHAnsi" w:eastAsiaTheme="minorHAnsi" w:hAnsiTheme="minorHAnsi" w:cstheme="minorBidi"/>
+          <w:b w:val="0"/>
+          <w:sz w:val="26"/>
+          <w:szCs w:val="26"/>
+        </w:rPr>
+        <w:t>it on a separate</w:t>
+      </w:r>
+      <w:r>
+        <w:rPr>
+          <w:rFonts w:asciiTheme="minorHAnsi" w:eastAsiaTheme="minorHAnsi" w:hAnsiTheme="minorHAnsi" w:cstheme="minorBidi"/>
+          <w:b w:val="0"/>
+          <w:sz w:val="26"/>
+          <w:szCs w:val="26"/>
+        </w:rPr>
+        <w:t xml:space="preserve"> smartphone using </w:t>
+      </w:r>
+      <w:r>
+        <w:rPr>
+          <w:rFonts w:asciiTheme="minorHAnsi" w:eastAsiaTheme="minorHAnsi" w:hAnsiTheme="minorHAnsi" w:cstheme="minorBidi"/>
+          <w:b w:val="0"/>
+          <w:sz w:val="26"/>
+          <w:szCs w:val="26"/>
+        </w:rPr>
+        <w:t>B</w:t>
+      </w:r>
+      <w:r>
+        <w:rPr>
+          <w:rFonts w:asciiTheme="minorHAnsi" w:eastAsiaTheme="minorHAnsi" w:hAnsiTheme="minorHAnsi" w:cstheme="minorBidi"/>
+          <w:b w:val="0"/>
+          <w:sz w:val="26"/>
+          <w:szCs w:val="26"/>
+        </w:rPr>
+        <w:t>luetooth technology</w:t>
       </w:r>
     </w:p>
     <w:p>
       <w:pPr>
-        <w:pStyle w:val="ListParagraph"/>
-        <w:numPr>
-          <w:ilvl w:val="0"/>
-          <w:numId w:val="5"/>
-        </w:numPr>
-      </w:pPr>
-      <w:r>
-        <w:t xml:space="preserve">Finally generate the Protein Sequence </w:t>
-      </w:r>
-    </w:p>
-    <w:p>
-      <w:pPr>
-        <w:pStyle w:val="ListParagraph"/>
-        <w:numPr>
-          <w:ilvl w:val="0"/>
-          <w:numId w:val="5"/>
-        </w:numPr>
-      </w:pPr>
-      <w:r>
-        <w:t>Calculate the Hamming Distance</w:t>
-      </w:r>
-    </w:p>
-    <w:p>
-      <w:pPr>
-        <w:pStyle w:val="ListParagraph"/>
-        <w:numPr>
-          <w:ilvl w:val="0"/>
-          <w:numId w:val="5"/>
-        </w:numPr>
-      </w:pPr>
-      <w:r>
-        <w:t>Devise the possible k-</w:t>
-      </w:r>
-      <w:proofErr w:type="spellStart"/>
-      <w:r>
-        <w:t>mers</w:t>
-      </w:r>
-      <w:proofErr w:type="spellEnd"/>
-      <w:r>
-        <w:t xml:space="preserve"> from the given DNA Sequence</w:t>
-      </w:r>
-    </w:p>
-    <w:p>
-      <w:pPr>
-        <w:pStyle w:val="ListParagraph"/>
-        <w:numPr>
-          <w:ilvl w:val="0"/>
-          <w:numId w:val="5"/>
-        </w:numPr>
-      </w:pPr>
-      <w:r>
-        <w:t>% Mass composition of nucleotides in DNA</w:t>
-      </w:r>
-    </w:p>
-    <w:p>
-      <w:pPr>
-        <w:pStyle w:val="ListParagraph"/>
-        <w:numPr>
-          <w:ilvl w:val="0"/>
-          <w:numId w:val="5"/>
-        </w:numPr>
-      </w:pPr>
-      <w:r>
-        <w:t xml:space="preserve">% Mass composition of Amino Acid in generated Protein Sequence </w:t>
-      </w:r>
-    </w:p>
-    <w:p>
-      <w:pPr>
-        <w:pStyle w:val="ListParagraph"/>
-        <w:numPr>
-          <w:ilvl w:val="0"/>
-          <w:numId w:val="5"/>
-        </w:numPr>
-      </w:pPr>
-      <w:r>
-        <w:t>Create a Neural Network to compare and the closest matching Protein Sequence with existing database</w:t>
-      </w:r>
-    </w:p>
-    <w:p>
-      <w:pPr>
-        <w:pStyle w:val="ListParagraph"/>
-        <w:numPr>
-          <w:ilvl w:val="0"/>
-          <w:numId w:val="5"/>
-        </w:numPr>
-      </w:pPr>
-      <w:r>
-        <w:t xml:space="preserve">Data Base from </w:t>
-      </w:r>
-      <w:r>
-        <w:t>PDB</w:t>
-      </w:r>
-      <w:r>
-        <w:t xml:space="preserve"> </w:t>
-      </w:r>
-      <w:r>
-        <w:t>ftp://ftp.wwpdb.org/pub/pdb/derived_data/pdb_seqres.txt</w:t>
-      </w:r>
-    </w:p>
-    <w:p>
-      <w:pPr>
-        <w:pStyle w:val="ListParagraph"/>
-        <w:numPr>
-          <w:ilvl w:val="0"/>
-          <w:numId w:val="5"/>
-        </w:numPr>
-      </w:pPr>
-      <w:r>
-        <w:t>All the above presented in Enhanced Graphical Interface</w:t>
-      </w:r>
-    </w:p>
-    <w:p>
-      <w:pPr>
-        <w:pStyle w:val="BodyText"/>
-        <w:rPr>
-          <w:rFonts w:ascii="Arial" w:hAnsi="Arial"/>
-          <w:b w:val="0"/>
-          <w:sz w:val="22"/>
+        <w:rPr>
+          <w:rFonts w:ascii="Arial" w:hAnsi="Arial"/>
+          <w:sz w:val="26"/>
           <w:szCs w:val="24"/>
-        </w:rPr>
-      </w:pPr>
-    </w:p>
-    <w:p>
-      <w:pPr>
-        <w:rPr>
-          <w:rFonts w:ascii="Arial" w:hAnsi="Arial"/>
-          <w:sz w:val="22"/>
         </w:rPr>
       </w:pPr>
     </w:p>
@@ -698,14 +1147,14 @@
               <w:jc w:val="center"/>
               <w:rPr>
                 <w:b/>
-                <w:sz w:val="20"/>
+                <w:szCs w:val="24"/>
               </w:rPr>
             </w:pPr>
             <w:r>
               <w:rPr>
                 <w:rFonts w:ascii="Arial" w:hAnsi="Arial"/>
                 <w:b/>
-                <w:sz w:val="20"/>
+                <w:szCs w:val="24"/>
               </w:rPr>
               <w:t>Stakeholder Name</w:t>
             </w:r>
@@ -721,14 +1170,14 @@
               <w:jc w:val="center"/>
               <w:rPr>
                 <w:b/>
-                <w:sz w:val="20"/>
+                <w:szCs w:val="24"/>
               </w:rPr>
             </w:pPr>
             <w:r>
               <w:rPr>
                 <w:rFonts w:ascii="Arial" w:hAnsi="Arial"/>
                 <w:b/>
-                <w:sz w:val="20"/>
+                <w:szCs w:val="24"/>
               </w:rPr>
               <w:t>Stakeholder</w:t>
             </w:r>
@@ -736,7 +1185,7 @@
               <w:rPr>
                 <w:rFonts w:ascii="Arial" w:hAnsi="Arial"/>
                 <w:b/>
-                <w:sz w:val="20"/>
+                <w:szCs w:val="24"/>
               </w:rPr>
               <w:t>’s</w:t>
             </w:r>
@@ -744,7 +1193,7 @@
               <w:rPr>
                 <w:rFonts w:ascii="Arial" w:hAnsi="Arial"/>
                 <w:b/>
-                <w:sz w:val="20"/>
+                <w:szCs w:val="24"/>
               </w:rPr>
               <w:t xml:space="preserve"> </w:t>
             </w:r>
@@ -752,7 +1201,7 @@
               <w:rPr>
                 <w:rFonts w:ascii="Arial" w:hAnsi="Arial"/>
                 <w:b/>
-                <w:sz w:val="20"/>
+                <w:szCs w:val="24"/>
               </w:rPr>
               <w:t>Unique IDs</w:t>
             </w:r>
@@ -768,10 +1217,55 @@
             <w:pPr>
               <w:spacing w:before="20" w:after="20"/>
               <w:jc w:val="center"/>
+              <w:rPr>
+                <w:sz w:val="28"/>
+                <w:szCs w:val="24"/>
+              </w:rPr>
             </w:pPr>
             <w:r>
-              <w:t>Abu Bakr</w:t>
+              <w:rPr>
+                <w:sz w:val="28"/>
+                <w:szCs w:val="24"/>
+              </w:rPr>
+              <w:t xml:space="preserve"> Muhamm</w:t>
             </w:r>
+            <w:r>
+              <w:rPr>
+                <w:sz w:val="28"/>
+                <w:szCs w:val="24"/>
+              </w:rPr>
+              <w:t>a</w:t>
+            </w:r>
+            <w:r>
+              <w:rPr>
+                <w:sz w:val="28"/>
+                <w:szCs w:val="24"/>
+              </w:rPr>
+              <w:t xml:space="preserve">d </w:t>
+            </w:r>
+            <w:proofErr w:type="spellStart"/>
+            <w:r>
+              <w:rPr>
+                <w:sz w:val="28"/>
+                <w:szCs w:val="24"/>
+              </w:rPr>
+              <w:t>Abu</w:t>
+            </w:r>
+            <w:r>
+              <w:rPr>
+                <w:sz w:val="28"/>
+                <w:szCs w:val="24"/>
+              </w:rPr>
+              <w:t>b</w:t>
+            </w:r>
+            <w:r>
+              <w:rPr>
+                <w:sz w:val="28"/>
+                <w:szCs w:val="24"/>
+              </w:rPr>
+              <w:t>akr</w:t>
+            </w:r>
+            <w:proofErr w:type="spellEnd"/>
           </w:p>
         </w:tc>
         <w:tc>
@@ -782,12 +1276,17 @@
             <w:pPr>
               <w:spacing w:before="20" w:after="20"/>
               <w:jc w:val="center"/>
+              <w:rPr>
+                <w:sz w:val="28"/>
+                <w:szCs w:val="24"/>
+              </w:rPr>
             </w:pPr>
             <w:r>
-              <w:t>17k-</w:t>
-            </w:r>
-            <w:r>
-              <w:t>3856</w:t>
+              <w:rPr>
+                <w:sz w:val="28"/>
+                <w:szCs w:val="24"/>
+              </w:rPr>
+              <w:t>17k-3856</w:t>
             </w:r>
           </w:p>
         </w:tc>
@@ -801,9 +1300,24 @@
             <w:pPr>
               <w:spacing w:before="20" w:after="20"/>
               <w:jc w:val="center"/>
+              <w:rPr>
+                <w:sz w:val="28"/>
+                <w:szCs w:val="24"/>
+              </w:rPr>
             </w:pPr>
             <w:r>
-              <w:t>Bilal Akmal</w:t>
+              <w:rPr>
+                <w:sz w:val="28"/>
+                <w:szCs w:val="24"/>
+              </w:rPr>
+              <w:t>Masood</w:t>
+            </w:r>
+            <w:r>
+              <w:rPr>
+                <w:sz w:val="28"/>
+                <w:szCs w:val="24"/>
+              </w:rPr>
+              <w:t xml:space="preserve"> Ahmed</w:t>
             </w:r>
           </w:p>
         </w:tc>
@@ -815,12 +1329,17 @@
             <w:pPr>
               <w:spacing w:before="20" w:after="20"/>
               <w:jc w:val="center"/>
+              <w:rPr>
+                <w:sz w:val="28"/>
+                <w:szCs w:val="24"/>
+              </w:rPr>
             </w:pPr>
             <w:r>
-              <w:t>17k-</w:t>
-            </w:r>
-            <w:r>
-              <w:t>3669</w:t>
+              <w:rPr>
+                <w:sz w:val="28"/>
+                <w:szCs w:val="24"/>
+              </w:rPr>
+              <w:t>17k-3680</w:t>
             </w:r>
           </w:p>
         </w:tc>
@@ -834,82 +1353,23 @@
             <w:pPr>
               <w:spacing w:before="20" w:after="20"/>
               <w:jc w:val="center"/>
+              <w:rPr>
+                <w:sz w:val="28"/>
+                <w:szCs w:val="24"/>
+              </w:rPr>
             </w:pPr>
             <w:r>
-              <w:t>Masood</w:t>
-            </w:r>
-          </w:p>
-        </w:tc>
-        <w:tc>
-          <w:tcPr>
-            <w:tcW w:w="5040" w:type="dxa"/>
-          </w:tcPr>
-          <w:p>
-            <w:pPr>
-              <w:spacing w:before="20" w:after="20"/>
-              <w:jc w:val="center"/>
-            </w:pPr>
-            <w:r>
-              <w:t>17k-</w:t>
-            </w:r>
-            <w:r>
-              <w:t>3680</w:t>
-            </w:r>
-          </w:p>
-        </w:tc>
-      </w:tr>
-      <w:tr>
-        <w:tc>
-          <w:tcPr>
-            <w:tcW w:w="4320" w:type="dxa"/>
-          </w:tcPr>
-          <w:p>
-            <w:pPr>
-              <w:spacing w:before="20" w:after="20"/>
-              <w:jc w:val="center"/>
-            </w:pPr>
-            <w:proofErr w:type="spellStart"/>
-            <w:r>
-              <w:t>Wajeeh</w:t>
-            </w:r>
-            <w:proofErr w:type="spellEnd"/>
-            <w:r>
-              <w:t xml:space="preserve"> Misbah Khan</w:t>
-            </w:r>
-          </w:p>
-        </w:tc>
-        <w:tc>
-          <w:tcPr>
-            <w:tcW w:w="5040" w:type="dxa"/>
-          </w:tcPr>
-          <w:p>
-            <w:pPr>
-              <w:spacing w:before="20" w:after="20"/>
-              <w:jc w:val="center"/>
-            </w:pPr>
-            <w:r>
-              <w:t>17k-</w:t>
-            </w:r>
-            <w:r>
-              <w:t>3673</w:t>
-            </w:r>
-          </w:p>
-        </w:tc>
-      </w:tr>
-      <w:tr>
-        <w:tc>
-          <w:tcPr>
-            <w:tcW w:w="4320" w:type="dxa"/>
-          </w:tcPr>
-          <w:p>
-            <w:pPr>
-              <w:spacing w:before="20" w:after="20"/>
-              <w:jc w:val="center"/>
-            </w:pPr>
-            <w:r>
+              <w:rPr>
+                <w:sz w:val="28"/>
+                <w:szCs w:val="24"/>
+              </w:rPr>
               <w:t>Mohsin</w:t>
             </w:r>
             <w:r>
+              <w:rPr>
+                <w:sz w:val="28"/>
+                <w:szCs w:val="24"/>
+              </w:rPr>
               <w:t xml:space="preserve"> Ali</w:t>
             </w:r>
           </w:p>
@@ -922,12 +1382,17 @@
             <w:pPr>
               <w:spacing w:before="20" w:after="20"/>
               <w:jc w:val="center"/>
+              <w:rPr>
+                <w:sz w:val="28"/>
+                <w:szCs w:val="24"/>
+              </w:rPr>
             </w:pPr>
             <w:r>
-              <w:t>17k-</w:t>
-            </w:r>
-            <w:r>
-              <w:t>3634</w:t>
+              <w:rPr>
+                <w:sz w:val="28"/>
+                <w:szCs w:val="24"/>
+              </w:rPr>
+              <w:t>17k-3634</w:t>
             </w:r>
           </w:p>
         </w:tc>
@@ -938,14 +1403,16 @@
         <w:rPr>
           <w:rFonts w:ascii="Arial" w:hAnsi="Arial"/>
           <w:b/>
-          <w:sz w:val="22"/>
+          <w:sz w:val="26"/>
+          <w:szCs w:val="24"/>
         </w:rPr>
       </w:pPr>
       <w:r>
         <w:rPr>
           <w:rFonts w:ascii="Arial" w:hAnsi="Arial"/>
           <w:b/>
-          <w:sz w:val="22"/>
+          <w:sz w:val="26"/>
+          <w:szCs w:val="24"/>
         </w:rPr>
         <w:t>Success Factors:</w:t>
       </w:r>
@@ -959,15 +1426,16 @@
         <w:rPr>
           <w:rFonts w:ascii="Arial" w:hAnsi="Arial"/>
           <w:b w:val="0"/>
-          <w:sz w:val="22"/>
-        </w:rPr>
-      </w:pPr>
-      <w:r>
-        <w:rPr>
-          <w:rFonts w:ascii="Arial" w:hAnsi="Arial"/>
-          <w:b w:val="0"/>
-          <w:sz w:val="22"/>
+          <w:sz w:val="26"/>
           <w:szCs w:val="24"/>
+        </w:rPr>
+      </w:pPr>
+      <w:r>
+        <w:rPr>
+          <w:rFonts w:ascii="Arial" w:hAnsi="Arial"/>
+          <w:b w:val="0"/>
+          <w:sz w:val="26"/>
+          <w:szCs w:val="28"/>
         </w:rPr>
         <w:t>We will work hard and try to fulfill all the characteristics mentioned above precise and efficiently.</w:t>
       </w:r>
@@ -981,7 +1449,8 @@
         <w:rPr>
           <w:rFonts w:ascii="Arial" w:hAnsi="Arial"/>
           <w:b w:val="0"/>
-          <w:sz w:val="22"/>
+          <w:sz w:val="26"/>
+          <w:szCs w:val="24"/>
         </w:rPr>
       </w:pPr>
     </w:p>
@@ -994,20 +1463,23 @@
         </w:tabs>
         <w:rPr>
           <w:rFonts w:ascii="Arial" w:hAnsi="Arial"/>
-          <w:sz w:val="22"/>
-        </w:rPr>
-      </w:pPr>
-      <w:r>
-        <w:rPr>
-          <w:rFonts w:ascii="Arial" w:hAnsi="Arial"/>
-          <w:sz w:val="22"/>
+          <w:sz w:val="26"/>
+          <w:szCs w:val="24"/>
+        </w:rPr>
+      </w:pPr>
+      <w:r>
+        <w:rPr>
+          <w:rFonts w:ascii="Arial" w:hAnsi="Arial"/>
+          <w:sz w:val="26"/>
+          <w:szCs w:val="24"/>
         </w:rPr>
         <w:t>Risk Factors:</w:t>
       </w:r>
       <w:r>
         <w:rPr>
           <w:rFonts w:ascii="Arial" w:hAnsi="Arial"/>
-          <w:sz w:val="22"/>
+          <w:sz w:val="26"/>
+          <w:szCs w:val="24"/>
         </w:rPr>
         <w:tab/>
       </w:r>
@@ -1021,14 +1493,16 @@
         <w:rPr>
           <w:rFonts w:ascii="Arial" w:hAnsi="Arial"/>
           <w:b w:val="0"/>
-          <w:sz w:val="22"/>
-        </w:rPr>
-      </w:pPr>
-      <w:r>
-        <w:rPr>
-          <w:rFonts w:ascii="Arial" w:hAnsi="Arial"/>
-          <w:b w:val="0"/>
-          <w:sz w:val="22"/>
+          <w:sz w:val="26"/>
+          <w:szCs w:val="24"/>
+        </w:rPr>
+      </w:pPr>
+      <w:r>
+        <w:rPr>
+          <w:rFonts w:ascii="Arial" w:hAnsi="Arial"/>
+          <w:b w:val="0"/>
+          <w:sz w:val="26"/>
+          <w:szCs w:val="24"/>
         </w:rPr>
         <w:t xml:space="preserve">The Biggest Risk is that the time might not be sufficient for this </w:t>
       </w:r>
@@ -1036,7 +1510,8 @@
         <w:rPr>
           <w:rFonts w:ascii="Arial" w:hAnsi="Arial"/>
           <w:b w:val="0"/>
-          <w:sz w:val="22"/>
+          <w:sz w:val="26"/>
+          <w:szCs w:val="24"/>
         </w:rPr>
         <w:t>project</w:t>
       </w:r>
@@ -1044,113 +1519,16 @@
         <w:rPr>
           <w:rFonts w:ascii="Arial" w:hAnsi="Arial"/>
           <w:b w:val="0"/>
-          <w:sz w:val="22"/>
-        </w:rPr>
-        <w:t xml:space="preserve"> /*(</w:t>
-      </w:r>
-      <w:r>
-        <w:rPr>
-          <w:rFonts w:ascii="Arial" w:hAnsi="Arial"/>
-          <w:b w:val="0"/>
-          <w:sz w:val="22"/>
-        </w:rPr>
-        <w:t xml:space="preserve">30 Saal ka </w:t>
-      </w:r>
-      <w:proofErr w:type="spellStart"/>
-      <w:r>
-        <w:rPr>
-          <w:rFonts w:ascii="Arial" w:hAnsi="Arial"/>
-          <w:b w:val="0"/>
-          <w:sz w:val="22"/>
-        </w:rPr>
-        <w:t>waqt</w:t>
-      </w:r>
-      <w:proofErr w:type="spellEnd"/>
-      <w:r>
-        <w:rPr>
-          <w:rFonts w:ascii="Arial" w:hAnsi="Arial"/>
-          <w:b w:val="0"/>
-          <w:sz w:val="22"/>
-        </w:rPr>
-        <w:t xml:space="preserve"> to </w:t>
-      </w:r>
-      <w:proofErr w:type="spellStart"/>
-      <w:r>
-        <w:rPr>
-          <w:rFonts w:ascii="Arial" w:hAnsi="Arial"/>
-          <w:b w:val="0"/>
-          <w:sz w:val="22"/>
-        </w:rPr>
-        <w:t>dena</w:t>
-      </w:r>
-      <w:proofErr w:type="spellEnd"/>
-      <w:r>
-        <w:rPr>
-          <w:rFonts w:ascii="Arial" w:hAnsi="Arial"/>
-          <w:b w:val="0"/>
-          <w:sz w:val="22"/>
-        </w:rPr>
-        <w:t xml:space="preserve"> </w:t>
-      </w:r>
-      <w:proofErr w:type="spellStart"/>
-      <w:r>
-        <w:rPr>
-          <w:rFonts w:ascii="Arial" w:hAnsi="Arial"/>
-          <w:b w:val="0"/>
-          <w:sz w:val="22"/>
-        </w:rPr>
-        <w:t>tha</w:t>
-      </w:r>
-      <w:proofErr w:type="spellEnd"/>
-      <w:r>
-        <w:rPr>
-          <w:rFonts w:ascii="Arial" w:hAnsi="Arial"/>
-          <w:b w:val="0"/>
-          <w:sz w:val="22"/>
-        </w:rPr>
-        <w:t xml:space="preserve"> </w:t>
-      </w:r>
-      <w:proofErr w:type="spellStart"/>
-      <w:proofErr w:type="gramStart"/>
-      <w:r>
-        <w:rPr>
-          <w:rFonts w:ascii="Arial" w:hAnsi="Arial"/>
-          <w:b w:val="0"/>
-          <w:sz w:val="22"/>
-        </w:rPr>
-        <w:t>rebaba</w:t>
-      </w:r>
-      <w:proofErr w:type="spellEnd"/>
-      <w:r>
-        <w:rPr>
-          <w:rFonts w:ascii="Arial" w:hAnsi="Arial"/>
-          <w:b w:val="0"/>
-          <w:sz w:val="22"/>
-        </w:rPr>
-        <w:t>)*</w:t>
-      </w:r>
-      <w:proofErr w:type="gramEnd"/>
-      <w:r>
-        <w:rPr>
-          <w:rFonts w:ascii="Arial" w:hAnsi="Arial"/>
-          <w:b w:val="0"/>
-          <w:sz w:val="22"/>
-        </w:rPr>
-        <w:t>/</w:t>
-      </w:r>
-      <w:r>
-        <w:rPr>
-          <w:rFonts w:ascii="Arial" w:hAnsi="Arial"/>
-          <w:b w:val="0"/>
-          <w:sz w:val="22"/>
-        </w:rPr>
-        <w:t>, on safe side I am picking a team of 5 members to complete my commitments</w:t>
+          <w:sz w:val="26"/>
+          <w:szCs w:val="24"/>
+        </w:rPr>
+        <w:t>.</w:t>
       </w:r>
     </w:p>
     <w:sectPr>
-      <w:footerReference w:type="even" r:id="rId9"/>
-      <w:footerReference w:type="default" r:id="rId10"/>
-      <w:footerReference w:type="first" r:id="rId11"/>
+      <w:footerReference w:type="even" r:id="rId8"/>
+      <w:footerReference w:type="default" r:id="rId9"/>
+      <w:footerReference w:type="first" r:id="rId10"/>
       <w:pgSz w:w="12240" w:h="15840"/>
       <w:pgMar w:top="1080" w:right="1080" w:bottom="1080" w:left="1080" w:header="720" w:footer="720" w:gutter="0"/>
       <w:cols w:space="720"/>
@@ -1380,7 +1758,16 @@
         <w:color w:val="808080"/>
         <w:sz w:val="20"/>
       </w:rPr>
-      <w:t xml:space="preserve">Fast Data Structure </w:t>
+      <w:t>COAL</w:t>
+    </w:r>
+    <w:r>
+      <w:rPr>
+        <w:rStyle w:val="PageNumber"/>
+        <w:rFonts w:ascii="Arial" w:hAnsi="Arial"/>
+        <w:color w:val="808080"/>
+        <w:sz w:val="20"/>
+      </w:rPr>
+      <w:t xml:space="preserve"> </w:t>
     </w:r>
     <w:r>
       <w:rPr>
@@ -1639,6 +2026,119 @@
     </w:lvl>
   </w:abstractNum>
   <w:abstractNum w:abstractNumId="1" w15:restartNumberingAfterBreak="0">
+    <w:nsid w:val="368A7B58"/>
+    <w:multiLevelType w:val="hybridMultilevel"/>
+    <w:tmpl w:val="435A468E"/>
+    <w:lvl w:ilvl="0" w:tplc="04090001">
+      <w:start w:val="1"/>
+      <w:numFmt w:val="bullet"/>
+      <w:lvlText w:val=""/>
+      <w:lvlJc w:val="left"/>
+      <w:pPr>
+        <w:ind w:left="720" w:hanging="360"/>
+      </w:pPr>
+      <w:rPr>
+        <w:rFonts w:ascii="Symbol" w:hAnsi="Symbol" w:hint="default"/>
+      </w:rPr>
+    </w:lvl>
+    <w:lvl w:ilvl="1" w:tplc="04090003" w:tentative="1">
+      <w:start w:val="1"/>
+      <w:numFmt w:val="bullet"/>
+      <w:lvlText w:val="o"/>
+      <w:lvlJc w:val="left"/>
+      <w:pPr>
+        <w:ind w:left="1440" w:hanging="360"/>
+      </w:pPr>
+      <w:rPr>
+        <w:rFonts w:ascii="Courier New" w:hAnsi="Courier New" w:cs="Courier New" w:hint="default"/>
+      </w:rPr>
+    </w:lvl>
+    <w:lvl w:ilvl="2" w:tplc="04090005" w:tentative="1">
+      <w:start w:val="1"/>
+      <w:numFmt w:val="bullet"/>
+      <w:lvlText w:val=""/>
+      <w:lvlJc w:val="left"/>
+      <w:pPr>
+        <w:ind w:left="2160" w:hanging="360"/>
+      </w:pPr>
+      <w:rPr>
+        <w:rFonts w:ascii="Wingdings" w:hAnsi="Wingdings" w:hint="default"/>
+      </w:rPr>
+    </w:lvl>
+    <w:lvl w:ilvl="3" w:tplc="04090001" w:tentative="1">
+      <w:start w:val="1"/>
+      <w:numFmt w:val="bullet"/>
+      <w:lvlText w:val=""/>
+      <w:lvlJc w:val="left"/>
+      <w:pPr>
+        <w:ind w:left="2880" w:hanging="360"/>
+      </w:pPr>
+      <w:rPr>
+        <w:rFonts w:ascii="Symbol" w:hAnsi="Symbol" w:hint="default"/>
+      </w:rPr>
+    </w:lvl>
+    <w:lvl w:ilvl="4" w:tplc="04090003" w:tentative="1">
+      <w:start w:val="1"/>
+      <w:numFmt w:val="bullet"/>
+      <w:lvlText w:val="o"/>
+      <w:lvlJc w:val="left"/>
+      <w:pPr>
+        <w:ind w:left="3600" w:hanging="360"/>
+      </w:pPr>
+      <w:rPr>
+        <w:rFonts w:ascii="Courier New" w:hAnsi="Courier New" w:cs="Courier New" w:hint="default"/>
+      </w:rPr>
+    </w:lvl>
+    <w:lvl w:ilvl="5" w:tplc="04090005" w:tentative="1">
+      <w:start w:val="1"/>
+      <w:numFmt w:val="bullet"/>
+      <w:lvlText w:val=""/>
+      <w:lvlJc w:val="left"/>
+      <w:pPr>
+        <w:ind w:left="4320" w:hanging="360"/>
+      </w:pPr>
+      <w:rPr>
+        <w:rFonts w:ascii="Wingdings" w:hAnsi="Wingdings" w:hint="default"/>
+      </w:rPr>
+    </w:lvl>
+    <w:lvl w:ilvl="6" w:tplc="04090001" w:tentative="1">
+      <w:start w:val="1"/>
+      <w:numFmt w:val="bullet"/>
+      <w:lvlText w:val=""/>
+      <w:lvlJc w:val="left"/>
+      <w:pPr>
+        <w:ind w:left="5040" w:hanging="360"/>
+      </w:pPr>
+      <w:rPr>
+        <w:rFonts w:ascii="Symbol" w:hAnsi="Symbol" w:hint="default"/>
+      </w:rPr>
+    </w:lvl>
+    <w:lvl w:ilvl="7" w:tplc="04090003" w:tentative="1">
+      <w:start w:val="1"/>
+      <w:numFmt w:val="bullet"/>
+      <w:lvlText w:val="o"/>
+      <w:lvlJc w:val="left"/>
+      <w:pPr>
+        <w:ind w:left="5760" w:hanging="360"/>
+      </w:pPr>
+      <w:rPr>
+        <w:rFonts w:ascii="Courier New" w:hAnsi="Courier New" w:cs="Courier New" w:hint="default"/>
+      </w:rPr>
+    </w:lvl>
+    <w:lvl w:ilvl="8" w:tplc="04090005" w:tentative="1">
+      <w:start w:val="1"/>
+      <w:numFmt w:val="bullet"/>
+      <w:lvlText w:val=""/>
+      <w:lvlJc w:val="left"/>
+      <w:pPr>
+        <w:ind w:left="6480" w:hanging="360"/>
+      </w:pPr>
+      <w:rPr>
+        <w:rFonts w:ascii="Wingdings" w:hAnsi="Wingdings" w:hint="default"/>
+      </w:rPr>
+    </w:lvl>
+  </w:abstractNum>
+  <w:abstractNum w:abstractNumId="2" w15:restartNumberingAfterBreak="0">
     <w:nsid w:val="4CEC4165"/>
     <w:multiLevelType w:val="hybridMultilevel"/>
     <w:tmpl w:val="9404D7A6"/>
@@ -1727,7 +2227,7 @@
       </w:pPr>
     </w:lvl>
   </w:abstractNum>
-  <w:abstractNum w:abstractNumId="2" w15:restartNumberingAfterBreak="0">
+  <w:abstractNum w:abstractNumId="3" w15:restartNumberingAfterBreak="0">
     <w:nsid w:val="59636AC7"/>
     <w:multiLevelType w:val="hybridMultilevel"/>
     <w:tmpl w:val="5D78379A"/>
@@ -1840,7 +2340,7 @@
       </w:rPr>
     </w:lvl>
   </w:abstractNum>
-  <w:abstractNum w:abstractNumId="3" w15:restartNumberingAfterBreak="0">
+  <w:abstractNum w:abstractNumId="4" w15:restartNumberingAfterBreak="0">
     <w:nsid w:val="6D036B47"/>
     <w:multiLevelType w:val="hybridMultilevel"/>
     <w:tmpl w:val="C8A88094"/>
@@ -1953,7 +2453,7 @@
       </w:rPr>
     </w:lvl>
   </w:abstractNum>
-  <w:abstractNum w:abstractNumId="4" w15:restartNumberingAfterBreak="0">
+  <w:abstractNum w:abstractNumId="5" w15:restartNumberingAfterBreak="0">
     <w:nsid w:val="72311AA4"/>
     <w:multiLevelType w:val="hybridMultilevel"/>
     <w:tmpl w:val="CF381BC4"/>
@@ -2067,19 +2567,22 @@
     </w:lvl>
   </w:abstractNum>
   <w:num w:numId="1">
-    <w:abstractNumId w:val="1"/>
+    <w:abstractNumId w:val="2"/>
   </w:num>
   <w:num w:numId="2">
-    <w:abstractNumId w:val="2"/>
+    <w:abstractNumId w:val="3"/>
   </w:num>
   <w:num w:numId="3">
     <w:abstractNumId w:val="0"/>
   </w:num>
   <w:num w:numId="4">
+    <w:abstractNumId w:val="5"/>
+  </w:num>
+  <w:num w:numId="5">
     <w:abstractNumId w:val="4"/>
   </w:num>
-  <w:num w:numId="5">
-    <w:abstractNumId w:val="3"/>
+  <w:num w:numId="6">
+    <w:abstractNumId w:val="1"/>
   </w:num>
 </w:numbering>
 </file>

</xml_diff>